<commit_message>
updated project1 due dates and submission logistics
</commit_message>
<xml_diff>
--- a/projects/House_Prices_Project1.docx
+++ b/projects/House_Prices_Project1.docx
@@ -233,7 +233,19 @@
         <w:rPr>
           <w:rFonts w:ascii="Garamond" w:hAnsi="Garamond"/>
         </w:rPr>
-        <w:t xml:space="preserve">very clear – predict the final price of each home with the least RMSE. </w:t>
+        <w:t>very clear – predict the final price of each home with the least RMSE</w:t>
+      </w:r>
+      <w:r>
+        <w:rPr>
+          <w:rFonts w:ascii="Garamond" w:hAnsi="Garamond"/>
+        </w:rPr>
+        <w:t xml:space="preserve"> (actually the post-log transformed House Price RMSE)</w:t>
+      </w:r>
+      <w:r>
+        <w:rPr>
+          <w:rFonts w:ascii="Garamond" w:hAnsi="Garamond"/>
+        </w:rPr>
+        <w:t xml:space="preserve">. </w:t>
       </w:r>
     </w:p>
     <w:p>
@@ -349,8 +361,58 @@
       <w:r>
         <w:rPr>
           <w:rFonts w:ascii="Garamond" w:hAnsi="Garamond"/>
-        </w:rPr>
-        <w:t xml:space="preserve">Project submissions will be due by Friday midnight 9/30. </w:t>
+          <w:b/>
+        </w:rPr>
+        <w:t>Project submissions</w:t>
+      </w:r>
+      <w:r>
+        <w:rPr>
+          <w:rFonts w:ascii="Garamond" w:hAnsi="Garamond"/>
+          <w:b/>
+        </w:rPr>
+        <w:t xml:space="preserve"> (notebook and </w:t>
+      </w:r>
+      <w:proofErr w:type="spellStart"/>
+      <w:r>
+        <w:rPr>
+          <w:rFonts w:ascii="Garamond" w:hAnsi="Garamond"/>
+          <w:b/>
+        </w:rPr>
+        <w:t>Kaggle</w:t>
+      </w:r>
+      <w:proofErr w:type="spellEnd"/>
+      <w:r>
+        <w:rPr>
+          <w:rFonts w:ascii="Garamond" w:hAnsi="Garamond"/>
+          <w:b/>
+        </w:rPr>
+        <w:t xml:space="preserve"> score board submission)</w:t>
+      </w:r>
+      <w:r>
+        <w:rPr>
+          <w:rFonts w:ascii="Garamond" w:hAnsi="Garamond"/>
+          <w:b/>
+        </w:rPr>
+        <w:t xml:space="preserve"> will be due by </w:t>
+      </w:r>
+      <w:r>
+        <w:rPr>
+          <w:rFonts w:ascii="Garamond" w:hAnsi="Garamond"/>
+          <w:b/>
+        </w:rPr>
+        <w:t>Sunday 10/2 11:59pm</w:t>
+      </w:r>
+      <w:r>
+        <w:rPr>
+          <w:rFonts w:ascii="Garamond" w:hAnsi="Garamond"/>
+        </w:rPr>
+        <w:t>.</w:t>
+      </w:r>
+      <w:r>
+        <w:rPr>
+          <w:rFonts w:ascii="Garamond" w:hAnsi="Garamond"/>
+        </w:rPr>
+        <w:t xml:space="preserve"> </w:t>
       </w:r>
       <w:r>
         <w:rPr>
@@ -375,8 +437,44 @@
       <w:r>
         <w:rPr>
           <w:rFonts w:ascii="Garamond" w:hAnsi="Garamond"/>
-        </w:rPr>
-        <w:t>Project notebooks are due before the start of class on Monday 10/3. Make sure your notebook is saved in your Docker folder somewhere for us to view.</w:t>
+          <w:b/>
+        </w:rPr>
+        <w:t>Please s</w:t>
+      </w:r>
+      <w:r>
+        <w:rPr>
+          <w:rFonts w:ascii="Garamond" w:hAnsi="Garamond"/>
+          <w:b/>
+        </w:rPr>
+        <w:t xml:space="preserve">ubmit your project notebooks on </w:t>
+      </w:r>
+      <w:proofErr w:type="spellStart"/>
+      <w:r>
+        <w:rPr>
+          <w:rFonts w:ascii="Garamond" w:hAnsi="Garamond"/>
+          <w:b/>
+        </w:rPr>
+        <w:t>Gradescope</w:t>
+      </w:r>
+      <w:proofErr w:type="spellEnd"/>
+      <w:r>
+        <w:rPr>
+          <w:rFonts w:ascii="Garamond" w:hAnsi="Garamond"/>
+          <w:b/>
+        </w:rPr>
+        <w:t>.</w:t>
+      </w:r>
+      <w:r>
+        <w:rPr>
+          <w:rFonts w:ascii="Garamond" w:hAnsi="Garamond"/>
+        </w:rPr>
+        <w:t xml:space="preserve"> </w:t>
+      </w:r>
+      <w:r>
+        <w:rPr>
+          <w:rFonts w:ascii="Garamond" w:hAnsi="Garamond"/>
+        </w:rPr>
+        <w:t xml:space="preserve"> </w:t>
       </w:r>
     </w:p>
     <w:p>
@@ -514,6 +612,7 @@
         <w:rPr>
           <w:rFonts w:ascii="Garamond" w:hAnsi="Garamond"/>
         </w:rPr>
+        <w:lastRenderedPageBreak/>
         <w:t>Model evaluation</w:t>
       </w:r>
     </w:p>
@@ -532,7 +631,6 @@
         <w:rPr>
           <w:rFonts w:ascii="Garamond" w:hAnsi="Garamond"/>
         </w:rPr>
-        <w:lastRenderedPageBreak/>
         <w:t>Model interpretation</w:t>
       </w:r>
     </w:p>
@@ -857,16 +955,10 @@
         <w:rPr>
           <w:rFonts w:ascii="Garamond" w:hAnsi="Garamond"/>
         </w:rPr>
-        <w:t>100 points – Top team mo</w:t>
+        <w:t xml:space="preserve">100 points – Top team model. </w:t>
       </w:r>
       <w:bookmarkStart w:id="0" w:name="_GoBack"/>
       <w:bookmarkEnd w:id="0"/>
-      <w:r>
-        <w:rPr>
-          <w:rFonts w:ascii="Garamond" w:hAnsi="Garamond"/>
-        </w:rPr>
-        <w:t xml:space="preserve">del. </w:t>
-      </w:r>
     </w:p>
     <w:p>
       <w:pPr>

</xml_diff>